<commit_message>
added notes on cisco lab 2
</commit_message>
<xml_diff>
--- a/TROUBLESHOOTING STATIC AND DEFAULT ROUTERS.docx
+++ b/TROUBLESHOOTING STATIC AND DEFAULT ROUTERS.docx
@@ -9708,8 +9708,13 @@
       </w:r>
     </w:p>
     <w:p>
+      <w:proofErr w:type="gramStart"/>
+      <w:r>
+        <w:t>s</w:t>
+      </w:r>
       <w:bookmarkStart w:id="0" w:name="_GoBack"/>
       <w:bookmarkEnd w:id="0"/>
+      <w:proofErr w:type="gramEnd"/>
     </w:p>
     <w:sectPr>
       <w:pgSz w:w="12240" w:h="15840"/>

</xml_diff>